<commit_message>
譚中 3309 to 3317
</commit_message>
<xml_diff>
--- a/計分表/徑項_d/1500米_d/場次6男丙1500米線道紙及數圈紙_d.docx
+++ b/計分表/徑項_d/1500米_d/場次6男丙1500米線道紙及數圈紙_d.docx
@@ -37,7 +37,7 @@
             <w:pPr>
               <w:jc w:val="center"/>
               <w:rPr>
-                <w:rFonts w:ascii="新細明體"/>
+                <w:rFonts w:ascii="PMingLiU"/>
                 <w:b/>
                 <w:spacing w:val="20"/>
                 <w:sz w:val="28"/>
@@ -56,7 +56,7 @@
             <w:pPr>
               <w:jc w:val="center"/>
               <w:rPr>
-                <w:rFonts w:ascii="新細明體"/>
+                <w:rFonts w:ascii="PMingLiU"/>
                 <w:b/>
                 <w:spacing w:val="20"/>
                 <w:sz w:val="28"/>
@@ -65,7 +65,7 @@
             </w:pPr>
             <w:r>
               <w:rPr>
-                <w:rFonts w:ascii="新細明體" w:hint="eastAsia"/>
+                <w:rFonts w:ascii="PMingLiU" w:hint="eastAsia"/>
                 <w:b/>
                 <w:spacing w:val="20"/>
                 <w:sz w:val="28"/>
@@ -85,7 +85,7 @@
             <w:pPr>
               <w:jc w:val="center"/>
               <w:rPr>
-                <w:rFonts w:ascii="新細明體"/>
+                <w:rFonts w:ascii="PMingLiU"/>
                 <w:b/>
                 <w:spacing w:val="20"/>
                 <w:sz w:val="28"/>
@@ -94,7 +94,7 @@
             </w:pPr>
             <w:r>
               <w:rPr>
-                <w:rFonts w:ascii="新細明體" w:hint="eastAsia"/>
+                <w:rFonts w:ascii="PMingLiU" w:hint="eastAsia"/>
                 <w:b/>
                 <w:spacing w:val="20"/>
                 <w:sz w:val="28"/>
@@ -104,7 +104,7 @@
             </w:r>
             <w:r>
               <w:rPr>
-                <w:rFonts w:ascii="新細明體"/>
+                <w:rFonts w:ascii="PMingLiU"/>
                 <w:b/>
                 <w:spacing w:val="20"/>
                 <w:sz w:val="28"/>
@@ -114,7 +114,7 @@
             </w:r>
             <w:r>
               <w:rPr>
-                <w:rFonts w:ascii="新細明體" w:hint="eastAsia"/>
+                <w:rFonts w:ascii="PMingLiU" w:hint="eastAsia"/>
                 <w:b/>
                 <w:spacing w:val="20"/>
                 <w:sz w:val="28"/>
@@ -124,7 +124,7 @@
             </w:r>
             <w:r>
               <w:rPr>
-                <w:rFonts w:ascii="新細明體"/>
+                <w:rFonts w:ascii="PMingLiU"/>
                 <w:b/>
                 <w:spacing w:val="20"/>
                 <w:sz w:val="28"/>
@@ -134,7 +134,7 @@
             </w:r>
             <w:r>
               <w:rPr>
-                <w:rFonts w:ascii="新細明體" w:hint="eastAsia"/>
+                <w:rFonts w:ascii="PMingLiU" w:hint="eastAsia"/>
                 <w:b/>
                 <w:spacing w:val="20"/>
                 <w:sz w:val="28"/>
@@ -157,7 +157,7 @@
             <w:pPr>
               <w:jc w:val="center"/>
               <w:rPr>
-                <w:rFonts w:ascii="新細明體"/>
+                <w:rFonts w:ascii="PMingLiU"/>
                 <w:b/>
                 <w:bCs/>
                 <w:spacing w:val="20"/>
@@ -177,7 +177,7 @@
             <w:pPr>
               <w:jc w:val="center"/>
               <w:rPr>
-                <w:rFonts w:ascii="新細明體"/>
+                <w:rFonts w:ascii="PMingLiU"/>
                 <w:b/>
                 <w:spacing w:val="20"/>
                 <w:sz w:val="28"/>
@@ -188,7 +188,7 @@
             </w:pPr>
             <w:r>
               <w:rPr>
-                <w:rFonts w:ascii="新細明體" w:hint="eastAsia"/>
+                <w:rFonts w:ascii="PMingLiU" w:hint="eastAsia"/>
                 <w:b/>
                 <w:bCs/>
                 <w:spacing w:val="20"/>
@@ -200,7 +200,7 @@
             </w:r>
             <w:r>
               <w:rPr>
-                <w:rFonts w:ascii="新細明體" w:hint="eastAsia"/>
+                <w:rFonts w:ascii="PMingLiU" w:hint="eastAsia"/>
                 <w:b/>
                 <w:spacing w:val="20"/>
                 <w:sz w:val="28"/>
@@ -211,7 +211,7 @@
             </w:r>
             <w:r>
               <w:rPr>
-                <w:rFonts w:ascii="新細明體"/>
+                <w:rFonts w:ascii="PMingLiU"/>
                 <w:b/>
                 <w:spacing w:val="20"/>
                 <w:sz w:val="28"/>
@@ -223,7 +223,7 @@
             </w:r>
             <w:r>
               <w:rPr>
-                <w:rFonts w:ascii="新細明體" w:hint="eastAsia"/>
+                <w:rFonts w:ascii="PMingLiU" w:hint="eastAsia"/>
                 <w:b/>
                 <w:spacing w:val="20"/>
                 <w:sz w:val="28"/>
@@ -244,7 +244,7 @@
             <w:pPr>
               <w:jc w:val="center"/>
               <w:rPr>
-                <w:rFonts w:ascii="新細明體"/>
+                <w:rFonts w:ascii="PMingLiU"/>
                 <w:b/>
                 <w:spacing w:val="20"/>
                 <w:sz w:val="28"/>
@@ -253,7 +253,7 @@
             </w:pPr>
             <w:r>
               <w:rPr>
-                <w:rFonts w:ascii="新細明體"/>
+                <w:rFonts w:ascii="PMingLiU"/>
                 <w:b/>
                 <w:spacing w:val="20"/>
                 <w:sz w:val="28"/>
@@ -263,7 +263,7 @@
             </w:r>
             <w:r>
               <w:rPr>
-                <w:rFonts w:ascii="新細明體" w:hint="eastAsia"/>
+                <w:rFonts w:ascii="PMingLiU" w:hint="eastAsia"/>
                 <w:b/>
                 <w:spacing w:val="20"/>
                 <w:sz w:val="28"/>
@@ -273,7 +273,7 @@
             </w:r>
             <w:r>
               <w:rPr>
-                <w:rFonts w:ascii="新細明體"/>
+                <w:rFonts w:ascii="PMingLiU"/>
                 <w:b/>
                 <w:spacing w:val="20"/>
                 <w:sz w:val="28"/>
@@ -311,7 +311,7 @@
               <w:spacing w:line="440" w:lineRule="exact"/>
               <w:jc w:val="center"/>
               <w:rPr>
-                <w:rFonts w:ascii="新細明體"/>
+                <w:rFonts w:ascii="PMingLiU"/>
                 <w:b/>
                 <w:bCs/>
                 <w:spacing w:val="20"/>
@@ -320,7 +320,7 @@
             </w:pPr>
             <w:r>
               <w:rPr>
-                <w:rFonts w:ascii="新細明體"/>
+                <w:rFonts w:ascii="PMingLiU"/>
                 <w:b/>
                 <w:bCs/>
                 <w:spacing w:val="20"/>
@@ -334,7 +334,7 @@
               <w:spacing w:line="440" w:lineRule="exact"/>
               <w:jc w:val="center"/>
               <w:rPr>
-                <w:rFonts w:ascii="新細明體"/>
+                <w:rFonts w:ascii="PMingLiU"/>
                 <w:b/>
                 <w:bCs/>
                 <w:spacing w:val="20"/>
@@ -343,7 +343,7 @@
             </w:pPr>
             <w:r>
               <w:rPr>
-                <w:rFonts w:ascii="新細明體"/>
+                <w:rFonts w:ascii="PMingLiU"/>
                 <w:b/>
                 <w:bCs/>
                 <w:spacing w:val="20"/>
@@ -366,15 +366,15 @@
               <w:spacing w:line="440" w:lineRule="exact"/>
               <w:jc w:val="center"/>
               <w:rPr>
-                <w:rFonts w:ascii="新細明體"/>
-                <w:b/>
-                <w:bCs/>
-                <w:spacing w:val="20"/>
-              </w:rPr>
-            </w:pPr>
-            <w:r>
-              <w:rPr>
-                <w:rFonts w:ascii="新細明體"/>
+                <w:rFonts w:ascii="PMingLiU"/>
+                <w:b/>
+                <w:bCs/>
+                <w:spacing w:val="20"/>
+              </w:rPr>
+            </w:pPr>
+            <w:r>
+              <w:rPr>
+                <w:rFonts w:ascii="PMingLiU"/>
                 <w:b/>
                 <w:bCs/>
                 <w:spacing w:val="20"/>
@@ -388,15 +388,15 @@
               <w:spacing w:line="440" w:lineRule="exact"/>
               <w:jc w:val="center"/>
               <w:rPr>
-                <w:rFonts w:ascii="新細明體"/>
-                <w:b/>
-                <w:bCs/>
-                <w:spacing w:val="20"/>
-              </w:rPr>
-            </w:pPr>
-            <w:r>
-              <w:rPr>
-                <w:rFonts w:ascii="新細明體" w:hint="eastAsia"/>
+                <w:rFonts w:ascii="PMingLiU"/>
+                <w:b/>
+                <w:bCs/>
+                <w:spacing w:val="20"/>
+              </w:rPr>
+            </w:pPr>
+            <w:r>
+              <w:rPr>
+                <w:rFonts w:ascii="PMingLiU" w:hint="eastAsia"/>
                 <w:b/>
                 <w:bCs/>
                 <w:spacing w:val="20"/>
@@ -418,15 +418,15 @@
               <w:spacing w:line="440" w:lineRule="exact"/>
               <w:jc w:val="center"/>
               <w:rPr>
-                <w:rFonts w:ascii="新細明體"/>
-                <w:b/>
-                <w:bCs/>
-                <w:spacing w:val="20"/>
-              </w:rPr>
-            </w:pPr>
-            <w:r>
-              <w:rPr>
-                <w:rFonts w:ascii="新細明體"/>
+                <w:rFonts w:ascii="PMingLiU"/>
+                <w:b/>
+                <w:bCs/>
+                <w:spacing w:val="20"/>
+              </w:rPr>
+            </w:pPr>
+            <w:r>
+              <w:rPr>
+                <w:rFonts w:ascii="PMingLiU"/>
                 <w:b/>
                 <w:bCs/>
                 <w:spacing w:val="20"/>
@@ -449,15 +449,15 @@
               <w:spacing w:line="440" w:lineRule="exact"/>
               <w:jc w:val="center"/>
               <w:rPr>
-                <w:rFonts w:ascii="新細明體"/>
-                <w:b/>
-                <w:bCs/>
-                <w:spacing w:val="20"/>
-              </w:rPr>
-            </w:pPr>
-            <w:r>
-              <w:rPr>
-                <w:rFonts w:ascii="新細明體" w:hint="eastAsia"/>
+                <w:rFonts w:ascii="PMingLiU"/>
+                <w:b/>
+                <w:bCs/>
+                <w:spacing w:val="20"/>
+              </w:rPr>
+            </w:pPr>
+            <w:r>
+              <w:rPr>
+                <w:rFonts w:ascii="PMingLiU" w:hint="eastAsia"/>
                 <w:b/>
                 <w:bCs/>
                 <w:spacing w:val="20"/>
@@ -476,15 +476,15 @@
               <w:spacing w:line="440" w:lineRule="exact"/>
               <w:jc w:val="center"/>
               <w:rPr>
-                <w:rFonts w:ascii="新細明體"/>
-                <w:b/>
-                <w:bCs/>
-                <w:spacing w:val="20"/>
-              </w:rPr>
-            </w:pPr>
-            <w:r>
-              <w:rPr>
-                <w:rFonts w:ascii="新細明體" w:hint="eastAsia"/>
+                <w:rFonts w:ascii="PMingLiU"/>
+                <w:b/>
+                <w:bCs/>
+                <w:spacing w:val="20"/>
+              </w:rPr>
+            </w:pPr>
+            <w:r>
+              <w:rPr>
+                <w:rFonts w:ascii="PMingLiU" w:hint="eastAsia"/>
                 <w:b/>
                 <w:bCs/>
                 <w:spacing w:val="20"/>
@@ -503,15 +503,15 @@
               <w:spacing w:line="440" w:lineRule="exact"/>
               <w:jc w:val="center"/>
               <w:rPr>
-                <w:rFonts w:ascii="新細明體"/>
-                <w:b/>
-                <w:bCs/>
-                <w:spacing w:val="20"/>
-              </w:rPr>
-            </w:pPr>
-            <w:r>
-              <w:rPr>
-                <w:rFonts w:ascii="新細明體" w:hint="eastAsia"/>
+                <w:rFonts w:ascii="PMingLiU"/>
+                <w:b/>
+                <w:bCs/>
+                <w:spacing w:val="20"/>
+              </w:rPr>
+            </w:pPr>
+            <w:r>
+              <w:rPr>
+                <w:rFonts w:ascii="PMingLiU" w:hint="eastAsia"/>
                 <w:b/>
                 <w:bCs/>
                 <w:spacing w:val="20"/>
@@ -530,15 +530,15 @@
               <w:spacing w:line="440" w:lineRule="exact"/>
               <w:jc w:val="center"/>
               <w:rPr>
-                <w:rFonts w:ascii="新細明體"/>
-                <w:b/>
-                <w:bCs/>
-                <w:spacing w:val="20"/>
-              </w:rPr>
-            </w:pPr>
-            <w:r>
-              <w:rPr>
-                <w:rFonts w:ascii="新細明體" w:hint="eastAsia"/>
+                <w:rFonts w:ascii="PMingLiU"/>
+                <w:b/>
+                <w:bCs/>
+                <w:spacing w:val="20"/>
+              </w:rPr>
+            </w:pPr>
+            <w:r>
+              <w:rPr>
+                <w:rFonts w:ascii="PMingLiU" w:hint="eastAsia"/>
                 <w:b/>
                 <w:bCs/>
                 <w:spacing w:val="20"/>
@@ -558,15 +558,15 @@
               <w:spacing w:line="440" w:lineRule="exact"/>
               <w:jc w:val="center"/>
               <w:rPr>
-                <w:rFonts w:ascii="新細明體"/>
-                <w:b/>
-                <w:bCs/>
-                <w:spacing w:val="20"/>
-              </w:rPr>
-            </w:pPr>
-            <w:r>
-              <w:rPr>
-                <w:rFonts w:ascii="新細明體" w:hint="eastAsia"/>
+                <w:rFonts w:ascii="PMingLiU"/>
+                <w:b/>
+                <w:bCs/>
+                <w:spacing w:val="20"/>
+              </w:rPr>
+            </w:pPr>
+            <w:r>
+              <w:rPr>
+                <w:rFonts w:ascii="PMingLiU" w:hint="eastAsia"/>
                 <w:b/>
                 <w:spacing w:val="20"/>
               </w:rPr>
@@ -584,15 +584,15 @@
               <w:spacing w:line="440" w:lineRule="exact"/>
               <w:jc w:val="center"/>
               <w:rPr>
-                <w:rFonts w:ascii="新細明體"/>
-                <w:b/>
-                <w:bCs/>
-                <w:spacing w:val="20"/>
-              </w:rPr>
-            </w:pPr>
-            <w:r>
-              <w:rPr>
-                <w:rFonts w:ascii="新細明體" w:hint="eastAsia"/>
+                <w:rFonts w:ascii="PMingLiU"/>
+                <w:b/>
+                <w:bCs/>
+                <w:spacing w:val="20"/>
+              </w:rPr>
+            </w:pPr>
+            <w:r>
+              <w:rPr>
+                <w:rFonts w:ascii="PMingLiU" w:hint="eastAsia"/>
                 <w:b/>
                 <w:bCs/>
                 <w:spacing w:val="20"/>
@@ -611,15 +611,15 @@
               <w:spacing w:line="440" w:lineRule="exact"/>
               <w:jc w:val="center"/>
               <w:rPr>
-                <w:rFonts w:ascii="新細明體"/>
-                <w:b/>
-                <w:bCs/>
-                <w:spacing w:val="20"/>
-              </w:rPr>
-            </w:pPr>
-            <w:r>
-              <w:rPr>
-                <w:rFonts w:ascii="新細明體" w:hint="eastAsia"/>
+                <w:rFonts w:ascii="PMingLiU"/>
+                <w:b/>
+                <w:bCs/>
+                <w:spacing w:val="20"/>
+              </w:rPr>
+            </w:pPr>
+            <w:r>
+              <w:rPr>
+                <w:rFonts w:ascii="PMingLiU" w:hint="eastAsia"/>
                 <w:b/>
                 <w:bCs/>
                 <w:spacing w:val="20"/>
@@ -855,7 +855,10 @@
               <w:t>3</w:t>
             </w:r>
             <w:r>
-              <w:t>309</w:t>
+              <w:t>3</w:t>
+            </w:r>
+            <w:r>
+              <w:t>17</w:t>
             </w:r>
           </w:p>
         </w:tc>
@@ -913,7 +916,7 @@
               <w:rPr>
                 <w:rFonts w:hint="eastAsia"/>
               </w:rPr>
-              <w:t>趙浩程</w:t>
+              <w:t>陳皓楊</w:t>
             </w:r>
           </w:p>
         </w:tc>
@@ -1704,7 +1707,7 @@
             <w:pPr>
               <w:jc w:val="center"/>
               <w:rPr>
-                <w:rFonts w:ascii="新細明體"/>
+                <w:rFonts w:ascii="PMingLiU"/>
                 <w:b/>
                 <w:spacing w:val="20"/>
                 <w:sz w:val="28"/>
@@ -1723,7 +1726,7 @@
             <w:pPr>
               <w:jc w:val="center"/>
               <w:rPr>
-                <w:rFonts w:ascii="新細明體"/>
+                <w:rFonts w:ascii="PMingLiU"/>
                 <w:b/>
                 <w:spacing w:val="20"/>
                 <w:sz w:val="28"/>
@@ -1732,7 +1735,7 @@
             </w:pPr>
             <w:r>
               <w:rPr>
-                <w:rFonts w:ascii="新細明體" w:hint="eastAsia"/>
+                <w:rFonts w:ascii="PMingLiU" w:hint="eastAsia"/>
                 <w:b/>
                 <w:spacing w:val="20"/>
                 <w:sz w:val="28"/>
@@ -1752,7 +1755,7 @@
             <w:pPr>
               <w:jc w:val="center"/>
               <w:rPr>
-                <w:rFonts w:ascii="新細明體"/>
+                <w:rFonts w:ascii="PMingLiU"/>
                 <w:b/>
                 <w:spacing w:val="20"/>
                 <w:sz w:val="28"/>
@@ -1761,7 +1764,7 @@
             </w:pPr>
             <w:r>
               <w:rPr>
-                <w:rFonts w:ascii="新細明體" w:hint="eastAsia"/>
+                <w:rFonts w:ascii="PMingLiU" w:hint="eastAsia"/>
                 <w:b/>
                 <w:spacing w:val="20"/>
                 <w:sz w:val="28"/>
@@ -1771,7 +1774,7 @@
             </w:r>
             <w:r>
               <w:rPr>
-                <w:rFonts w:ascii="新細明體"/>
+                <w:rFonts w:ascii="PMingLiU"/>
                 <w:b/>
                 <w:spacing w:val="20"/>
                 <w:sz w:val="28"/>
@@ -1781,7 +1784,7 @@
             </w:r>
             <w:r>
               <w:rPr>
-                <w:rFonts w:ascii="新細明體" w:hint="eastAsia"/>
+                <w:rFonts w:ascii="PMingLiU" w:hint="eastAsia"/>
                 <w:b/>
                 <w:spacing w:val="20"/>
                 <w:sz w:val="28"/>
@@ -1791,7 +1794,7 @@
             </w:r>
             <w:r>
               <w:rPr>
-                <w:rFonts w:ascii="新細明體"/>
+                <w:rFonts w:ascii="PMingLiU"/>
                 <w:b/>
                 <w:spacing w:val="20"/>
                 <w:sz w:val="28"/>
@@ -1801,7 +1804,7 @@
             </w:r>
             <w:r>
               <w:rPr>
-                <w:rFonts w:ascii="新細明體" w:hint="eastAsia"/>
+                <w:rFonts w:ascii="PMingLiU" w:hint="eastAsia"/>
                 <w:b/>
                 <w:spacing w:val="20"/>
                 <w:sz w:val="28"/>
@@ -1824,7 +1827,7 @@
             <w:pPr>
               <w:jc w:val="center"/>
               <w:rPr>
-                <w:rFonts w:ascii="新細明體"/>
+                <w:rFonts w:ascii="PMingLiU"/>
                 <w:b/>
                 <w:bCs/>
                 <w:spacing w:val="20"/>
@@ -1844,7 +1847,7 @@
             <w:pPr>
               <w:jc w:val="center"/>
               <w:rPr>
-                <w:rFonts w:ascii="新細明體"/>
+                <w:rFonts w:ascii="PMingLiU"/>
                 <w:b/>
                 <w:spacing w:val="20"/>
                 <w:sz w:val="28"/>
@@ -1855,7 +1858,7 @@
             </w:pPr>
             <w:r>
               <w:rPr>
-                <w:rFonts w:ascii="新細明體" w:hint="eastAsia"/>
+                <w:rFonts w:ascii="PMingLiU" w:hint="eastAsia"/>
                 <w:b/>
                 <w:bCs/>
                 <w:spacing w:val="20"/>
@@ -1867,7 +1870,7 @@
             </w:r>
             <w:r>
               <w:rPr>
-                <w:rFonts w:ascii="新細明體" w:hint="eastAsia"/>
+                <w:rFonts w:ascii="PMingLiU" w:hint="eastAsia"/>
                 <w:b/>
                 <w:spacing w:val="20"/>
                 <w:sz w:val="28"/>
@@ -1878,7 +1881,7 @@
             </w:r>
             <w:r>
               <w:rPr>
-                <w:rFonts w:ascii="新細明體"/>
+                <w:rFonts w:ascii="PMingLiU"/>
                 <w:b/>
                 <w:spacing w:val="20"/>
                 <w:sz w:val="28"/>
@@ -1890,7 +1893,7 @@
             </w:r>
             <w:r>
               <w:rPr>
-                <w:rFonts w:ascii="新細明體" w:hint="eastAsia"/>
+                <w:rFonts w:ascii="PMingLiU" w:hint="eastAsia"/>
                 <w:b/>
                 <w:spacing w:val="20"/>
                 <w:sz w:val="28"/>
@@ -1911,7 +1914,7 @@
             <w:pPr>
               <w:jc w:val="center"/>
               <w:rPr>
-                <w:rFonts w:ascii="新細明體"/>
+                <w:rFonts w:ascii="PMingLiU"/>
                 <w:b/>
                 <w:spacing w:val="20"/>
                 <w:sz w:val="28"/>
@@ -1920,7 +1923,7 @@
             </w:pPr>
             <w:r>
               <w:rPr>
-                <w:rFonts w:ascii="新細明體"/>
+                <w:rFonts w:ascii="PMingLiU"/>
                 <w:b/>
                 <w:spacing w:val="20"/>
                 <w:sz w:val="28"/>
@@ -1930,7 +1933,7 @@
             </w:r>
             <w:r>
               <w:rPr>
-                <w:rFonts w:ascii="新細明體" w:hint="eastAsia"/>
+                <w:rFonts w:ascii="PMingLiU" w:hint="eastAsia"/>
                 <w:b/>
                 <w:spacing w:val="20"/>
                 <w:sz w:val="28"/>
@@ -1940,7 +1943,7 @@
             </w:r>
             <w:r>
               <w:rPr>
-                <w:rFonts w:ascii="新細明體"/>
+                <w:rFonts w:ascii="PMingLiU"/>
                 <w:b/>
                 <w:spacing w:val="20"/>
                 <w:sz w:val="28"/>
@@ -1978,7 +1981,7 @@
               <w:spacing w:line="440" w:lineRule="exact"/>
               <w:jc w:val="center"/>
               <w:rPr>
-                <w:rFonts w:ascii="新細明體"/>
+                <w:rFonts w:ascii="PMingLiU"/>
                 <w:b/>
                 <w:bCs/>
                 <w:spacing w:val="20"/>
@@ -1987,7 +1990,7 @@
             </w:pPr>
             <w:r>
               <w:rPr>
-                <w:rFonts w:ascii="新細明體"/>
+                <w:rFonts w:ascii="PMingLiU"/>
                 <w:b/>
                 <w:bCs/>
                 <w:spacing w:val="20"/>
@@ -2001,7 +2004,7 @@
               <w:spacing w:line="440" w:lineRule="exact"/>
               <w:jc w:val="center"/>
               <w:rPr>
-                <w:rFonts w:ascii="新細明體"/>
+                <w:rFonts w:ascii="PMingLiU"/>
                 <w:b/>
                 <w:bCs/>
                 <w:spacing w:val="20"/>
@@ -2010,7 +2013,7 @@
             </w:pPr>
             <w:r>
               <w:rPr>
-                <w:rFonts w:ascii="新細明體"/>
+                <w:rFonts w:ascii="PMingLiU"/>
                 <w:b/>
                 <w:bCs/>
                 <w:spacing w:val="20"/>
@@ -2033,15 +2036,15 @@
               <w:spacing w:line="440" w:lineRule="exact"/>
               <w:jc w:val="center"/>
               <w:rPr>
-                <w:rFonts w:ascii="新細明體"/>
-                <w:b/>
-                <w:bCs/>
-                <w:spacing w:val="20"/>
-              </w:rPr>
-            </w:pPr>
-            <w:r>
-              <w:rPr>
-                <w:rFonts w:ascii="新細明體"/>
+                <w:rFonts w:ascii="PMingLiU"/>
+                <w:b/>
+                <w:bCs/>
+                <w:spacing w:val="20"/>
+              </w:rPr>
+            </w:pPr>
+            <w:r>
+              <w:rPr>
+                <w:rFonts w:ascii="PMingLiU"/>
                 <w:b/>
                 <w:bCs/>
                 <w:spacing w:val="20"/>
@@ -2055,15 +2058,15 @@
               <w:spacing w:line="440" w:lineRule="exact"/>
               <w:jc w:val="center"/>
               <w:rPr>
-                <w:rFonts w:ascii="新細明體"/>
-                <w:b/>
-                <w:bCs/>
-                <w:spacing w:val="20"/>
-              </w:rPr>
-            </w:pPr>
-            <w:r>
-              <w:rPr>
-                <w:rFonts w:ascii="新細明體" w:hint="eastAsia"/>
+                <w:rFonts w:ascii="PMingLiU"/>
+                <w:b/>
+                <w:bCs/>
+                <w:spacing w:val="20"/>
+              </w:rPr>
+            </w:pPr>
+            <w:r>
+              <w:rPr>
+                <w:rFonts w:ascii="PMingLiU" w:hint="eastAsia"/>
                 <w:b/>
                 <w:bCs/>
                 <w:spacing w:val="20"/>
@@ -2085,15 +2088,15 @@
               <w:spacing w:line="440" w:lineRule="exact"/>
               <w:jc w:val="center"/>
               <w:rPr>
-                <w:rFonts w:ascii="新細明體"/>
-                <w:b/>
-                <w:bCs/>
-                <w:spacing w:val="20"/>
-              </w:rPr>
-            </w:pPr>
-            <w:r>
-              <w:rPr>
-                <w:rFonts w:ascii="新細明體"/>
+                <w:rFonts w:ascii="PMingLiU"/>
+                <w:b/>
+                <w:bCs/>
+                <w:spacing w:val="20"/>
+              </w:rPr>
+            </w:pPr>
+            <w:r>
+              <w:rPr>
+                <w:rFonts w:ascii="PMingLiU"/>
                 <w:b/>
                 <w:bCs/>
                 <w:spacing w:val="20"/>
@@ -2116,15 +2119,15 @@
               <w:spacing w:line="440" w:lineRule="exact"/>
               <w:jc w:val="center"/>
               <w:rPr>
-                <w:rFonts w:ascii="新細明體"/>
-                <w:b/>
-                <w:bCs/>
-                <w:spacing w:val="20"/>
-              </w:rPr>
-            </w:pPr>
-            <w:r>
-              <w:rPr>
-                <w:rFonts w:ascii="新細明體" w:hint="eastAsia"/>
+                <w:rFonts w:ascii="PMingLiU"/>
+                <w:b/>
+                <w:bCs/>
+                <w:spacing w:val="20"/>
+              </w:rPr>
+            </w:pPr>
+            <w:r>
+              <w:rPr>
+                <w:rFonts w:ascii="PMingLiU" w:hint="eastAsia"/>
                 <w:b/>
                 <w:bCs/>
                 <w:spacing w:val="20"/>
@@ -2143,15 +2146,15 @@
               <w:spacing w:line="440" w:lineRule="exact"/>
               <w:jc w:val="center"/>
               <w:rPr>
-                <w:rFonts w:ascii="新細明體"/>
-                <w:b/>
-                <w:bCs/>
-                <w:spacing w:val="20"/>
-              </w:rPr>
-            </w:pPr>
-            <w:r>
-              <w:rPr>
-                <w:rFonts w:ascii="新細明體" w:hint="eastAsia"/>
+                <w:rFonts w:ascii="PMingLiU"/>
+                <w:b/>
+                <w:bCs/>
+                <w:spacing w:val="20"/>
+              </w:rPr>
+            </w:pPr>
+            <w:r>
+              <w:rPr>
+                <w:rFonts w:ascii="PMingLiU" w:hint="eastAsia"/>
                 <w:b/>
                 <w:bCs/>
                 <w:spacing w:val="20"/>
@@ -2170,15 +2173,15 @@
               <w:spacing w:line="440" w:lineRule="exact"/>
               <w:jc w:val="center"/>
               <w:rPr>
-                <w:rFonts w:ascii="新細明體"/>
-                <w:b/>
-                <w:bCs/>
-                <w:spacing w:val="20"/>
-              </w:rPr>
-            </w:pPr>
-            <w:r>
-              <w:rPr>
-                <w:rFonts w:ascii="新細明體" w:hint="eastAsia"/>
+                <w:rFonts w:ascii="PMingLiU"/>
+                <w:b/>
+                <w:bCs/>
+                <w:spacing w:val="20"/>
+              </w:rPr>
+            </w:pPr>
+            <w:r>
+              <w:rPr>
+                <w:rFonts w:ascii="PMingLiU" w:hint="eastAsia"/>
                 <w:b/>
                 <w:bCs/>
                 <w:spacing w:val="20"/>
@@ -2197,15 +2200,15 @@
               <w:spacing w:line="440" w:lineRule="exact"/>
               <w:jc w:val="center"/>
               <w:rPr>
-                <w:rFonts w:ascii="新細明體"/>
-                <w:b/>
-                <w:bCs/>
-                <w:spacing w:val="20"/>
-              </w:rPr>
-            </w:pPr>
-            <w:r>
-              <w:rPr>
-                <w:rFonts w:ascii="新細明體" w:hint="eastAsia"/>
+                <w:rFonts w:ascii="PMingLiU"/>
+                <w:b/>
+                <w:bCs/>
+                <w:spacing w:val="20"/>
+              </w:rPr>
+            </w:pPr>
+            <w:r>
+              <w:rPr>
+                <w:rFonts w:ascii="PMingLiU" w:hint="eastAsia"/>
                 <w:b/>
                 <w:bCs/>
                 <w:spacing w:val="20"/>
@@ -2225,15 +2228,15 @@
               <w:spacing w:line="440" w:lineRule="exact"/>
               <w:jc w:val="center"/>
               <w:rPr>
-                <w:rFonts w:ascii="新細明體"/>
-                <w:b/>
-                <w:bCs/>
-                <w:spacing w:val="20"/>
-              </w:rPr>
-            </w:pPr>
-            <w:r>
-              <w:rPr>
-                <w:rFonts w:ascii="新細明體" w:hint="eastAsia"/>
+                <w:rFonts w:ascii="PMingLiU"/>
+                <w:b/>
+                <w:bCs/>
+                <w:spacing w:val="20"/>
+              </w:rPr>
+            </w:pPr>
+            <w:r>
+              <w:rPr>
+                <w:rFonts w:ascii="PMingLiU" w:hint="eastAsia"/>
                 <w:b/>
                 <w:spacing w:val="20"/>
               </w:rPr>
@@ -2251,15 +2254,15 @@
               <w:spacing w:line="440" w:lineRule="exact"/>
               <w:jc w:val="center"/>
               <w:rPr>
-                <w:rFonts w:ascii="新細明體"/>
-                <w:b/>
-                <w:bCs/>
-                <w:spacing w:val="20"/>
-              </w:rPr>
-            </w:pPr>
-            <w:r>
-              <w:rPr>
-                <w:rFonts w:ascii="新細明體" w:hint="eastAsia"/>
+                <w:rFonts w:ascii="PMingLiU"/>
+                <w:b/>
+                <w:bCs/>
+                <w:spacing w:val="20"/>
+              </w:rPr>
+            </w:pPr>
+            <w:r>
+              <w:rPr>
+                <w:rFonts w:ascii="PMingLiU" w:hint="eastAsia"/>
                 <w:b/>
                 <w:bCs/>
                 <w:spacing w:val="20"/>
@@ -2278,15 +2281,15 @@
               <w:spacing w:line="440" w:lineRule="exact"/>
               <w:jc w:val="center"/>
               <w:rPr>
-                <w:rFonts w:ascii="新細明體"/>
-                <w:b/>
-                <w:bCs/>
-                <w:spacing w:val="20"/>
-              </w:rPr>
-            </w:pPr>
-            <w:r>
-              <w:rPr>
-                <w:rFonts w:ascii="新細明體" w:hint="eastAsia"/>
+                <w:rFonts w:ascii="PMingLiU"/>
+                <w:b/>
+                <w:bCs/>
+                <w:spacing w:val="20"/>
+              </w:rPr>
+            </w:pPr>
+            <w:r>
+              <w:rPr>
+                <w:rFonts w:ascii="PMingLiU" w:hint="eastAsia"/>
                 <w:b/>
                 <w:bCs/>
                 <w:spacing w:val="20"/>
@@ -3770,7 +3773,7 @@
     <w:lsdException w:name="Unresolved Mention" w:semiHidden="1" w:unhideWhenUsed="1"/>
     <w:lsdException w:name="Smart Link" w:semiHidden="1" w:unhideWhenUsed="1"/>
   </w:latentStyles>
-  <w:style w:type="paragraph" w:default="1" w:styleId="a">
+  <w:style w:type="paragraph" w:default="1" w:styleId="Normal">
     <w:name w:val="Normal"/>
     <w:qFormat/>
     <w:rsid w:val="002A5B69"/>
@@ -3778,16 +3781,16 @@
       <w:widowControl w:val="0"/>
     </w:pPr>
     <w:rPr>
-      <w:rFonts w:ascii="Times New Roman" w:eastAsia="新細明體" w:hAnsi="Times New Roman" w:cs="Times New Roman"/>
+      <w:rFonts w:ascii="Times New Roman" w:eastAsia="PMingLiU" w:hAnsi="Times New Roman" w:cs="Times New Roman"/>
     </w:rPr>
   </w:style>
-  <w:style w:type="character" w:default="1" w:styleId="a0">
+  <w:style w:type="character" w:default="1" w:styleId="DefaultParagraphFont">
     <w:name w:val="Default Paragraph Font"/>
     <w:uiPriority w:val="1"/>
     <w:semiHidden/>
     <w:unhideWhenUsed/>
   </w:style>
-  <w:style w:type="table" w:default="1" w:styleId="a1">
+  <w:style w:type="table" w:default="1" w:styleId="TableNormal">
     <w:name w:val="Normal Table"/>
     <w:uiPriority w:val="99"/>
     <w:semiHidden/>
@@ -3802,16 +3805,16 @@
       </w:tblCellMar>
     </w:tblPr>
   </w:style>
-  <w:style w:type="numbering" w:default="1" w:styleId="a2">
+  <w:style w:type="numbering" w:default="1" w:styleId="NoList">
     <w:name w:val="No List"/>
     <w:uiPriority w:val="99"/>
     <w:semiHidden/>
     <w:unhideWhenUsed/>
   </w:style>
-  <w:style w:type="paragraph" w:styleId="a3">
+  <w:style w:type="paragraph" w:styleId="Header">
     <w:name w:val="header"/>
-    <w:basedOn w:val="a"/>
-    <w:link w:val="a4"/>
+    <w:basedOn w:val="Normal"/>
+    <w:link w:val="HeaderChar"/>
     <w:uiPriority w:val="99"/>
     <w:unhideWhenUsed/>
     <w:rsid w:val="005C38C4"/>
@@ -3823,20 +3826,20 @@
       <w:snapToGrid w:val="0"/>
     </w:pPr>
   </w:style>
-  <w:style w:type="character" w:customStyle="1" w:styleId="a4">
-    <w:name w:val="頁首 字元"/>
-    <w:basedOn w:val="a0"/>
-    <w:link w:val="a3"/>
+  <w:style w:type="character" w:customStyle="1" w:styleId="HeaderChar">
+    <w:name w:val="Header Char"/>
+    <w:basedOn w:val="DefaultParagraphFont"/>
+    <w:link w:val="Header"/>
     <w:uiPriority w:val="99"/>
     <w:rsid w:val="005C38C4"/>
     <w:rPr>
-      <w:rFonts w:ascii="Times New Roman" w:eastAsia="新細明體" w:hAnsi="Times New Roman" w:cs="Times New Roman"/>
+      <w:rFonts w:ascii="Times New Roman" w:eastAsia="PMingLiU" w:hAnsi="Times New Roman" w:cs="Times New Roman"/>
     </w:rPr>
   </w:style>
-  <w:style w:type="paragraph" w:styleId="a5">
+  <w:style w:type="paragraph" w:styleId="Footer">
     <w:name w:val="footer"/>
-    <w:basedOn w:val="a"/>
-    <w:link w:val="a6"/>
+    <w:basedOn w:val="Normal"/>
+    <w:link w:val="FooterChar"/>
     <w:uiPriority w:val="99"/>
     <w:unhideWhenUsed/>
     <w:rsid w:val="005C38C4"/>
@@ -3848,14 +3851,14 @@
       <w:snapToGrid w:val="0"/>
     </w:pPr>
   </w:style>
-  <w:style w:type="character" w:customStyle="1" w:styleId="a6">
-    <w:name w:val="頁尾 字元"/>
-    <w:basedOn w:val="a0"/>
-    <w:link w:val="a5"/>
+  <w:style w:type="character" w:customStyle="1" w:styleId="FooterChar">
+    <w:name w:val="Footer Char"/>
+    <w:basedOn w:val="DefaultParagraphFont"/>
+    <w:link w:val="Footer"/>
     <w:uiPriority w:val="99"/>
     <w:rsid w:val="005C38C4"/>
     <w:rPr>
-      <w:rFonts w:ascii="Times New Roman" w:eastAsia="新細明體" w:hAnsi="Times New Roman" w:cs="Times New Roman"/>
+      <w:rFonts w:ascii="Times New Roman" w:eastAsia="PMingLiU" w:hAnsi="Times New Roman" w:cs="Times New Roman"/>
     </w:rPr>
   </w:style>
 </w:styles>

</xml_diff>